<commit_message>
Adding Corpora Submission version with Tables moved to end of document
</commit_message>
<xml_diff>
--- a/Simpson-PublishablePaper_v3.2.docx
+++ b/Simpson-PublishablePaper_v3.2.docx
@@ -1193,6 +1193,12 @@
       <w:r>
         <w:tab/>
         <w:t>(1)</w:t>
+      </w:r>
+      <w:r>
+        <w:rPr>
+          <w:rStyle w:val="FootnoteReference"/>
+        </w:rPr>
+        <w:footnoteReference w:id="2"/>
       </w:r>
     </w:p>
     <w:p>
@@ -3027,7 +3033,7 @@
         <w:rPr>
           <w:rStyle w:val="FootnoteReference"/>
         </w:rPr>
-        <w:footnoteReference w:id="2"/>
+        <w:footnoteReference w:id="3"/>
       </w:r>
       <w:r>
         <w:t xml:space="preserve"> </w:t>
@@ -15147,7 +15153,7 @@
                 <w:rStyle w:val="FootnoteReference"/>
                 <w:rFonts w:cs="Batang"/>
               </w:rPr>
-              <w:footnoteReference w:id="3"/>
+              <w:footnoteReference w:id="4"/>
             </w:r>
           </w:p>
         </w:tc>
@@ -24368,7 +24374,7 @@
                 <w:iCs/>
                 <w:lang w:eastAsia="ko-KR"/>
               </w:rPr>
-              <w:footnoteReference w:id="4"/>
+              <w:footnoteReference w:id="5"/>
             </w:r>
             <w:r>
               <w:rPr>
@@ -28278,7 +28284,7 @@
                 <w:rStyle w:val="FootnoteReference"/>
                 <w:rFonts w:cs="Batang"/>
               </w:rPr>
-              <w:footnoteReference w:id="5"/>
+              <w:footnoteReference w:id="6"/>
             </w:r>
           </w:p>
           <w:p>
@@ -36687,7 +36693,7 @@
                         </a:stretch>
                       </pic:blipFill>
                     </ve:Choice>
-                    <ve:Fallback xmlns:pic="http://schemas.openxmlformats.org/drawingml/2006/picture" xmlns:a="http://schemas.openxmlformats.org/drawingml/2006/main" xmlns:wne="http://schemas.microsoft.com/office/word/2006/wordml" xmlns:w="http://schemas.openxmlformats.org/wordprocessingml/2006/main" xmlns:w10="urn:schemas-microsoft-com:office:word" xmlns:wp="http://schemas.openxmlformats.org/drawingml/2006/wordprocessingDrawing" xmlns:v="urn:schemas-microsoft-com:vml" xmlns:m="http://schemas.openxmlformats.org/officeDocument/2006/math" xmlns:r="http://schemas.openxmlformats.org/officeDocument/2006/relationships" xmlns:o="urn:schemas-microsoft-com:office:office" xmlns:mv="urn:schemas-microsoft-com:mac:vml" xmlns:ve="http://schemas.openxmlformats.org/markup-compatibility/2006" xmlns:mo="http://schemas.microsoft.com/office/mac/office/2008/main" xmlns="" xmlns:ma="http://schemas.microsoft.com/office/mac/drawingml/2008/main">
+                    <ve:Fallback xmlns:ma="http://schemas.microsoft.com/office/mac/drawingml/2008/main" xmlns="" xmlns:mo="http://schemas.microsoft.com/office/mac/office/2008/main" xmlns:ve="http://schemas.openxmlformats.org/markup-compatibility/2006" xmlns:mv="urn:schemas-microsoft-com:mac:vml" xmlns:o="urn:schemas-microsoft-com:office:office" xmlns:r="http://schemas.openxmlformats.org/officeDocument/2006/relationships" xmlns:m="http://schemas.openxmlformats.org/officeDocument/2006/math" xmlns:v="urn:schemas-microsoft-com:vml" xmlns:wp="http://schemas.openxmlformats.org/drawingml/2006/wordprocessingDrawing" xmlns:w10="urn:schemas-microsoft-com:office:word" xmlns:w="http://schemas.openxmlformats.org/wordprocessingml/2006/main" xmlns:wne="http://schemas.microsoft.com/office/word/2006/wordml" xmlns:a="http://schemas.openxmlformats.org/drawingml/2006/main" xmlns:pic="http://schemas.openxmlformats.org/drawingml/2006/picture">
                       <pic:blipFill>
                         <a:blip r:embed="rId10"/>
                         <a:stretch>
@@ -37156,7 +37162,7 @@
         <w:rPr>
           <w:rStyle w:val="FootnoteReference"/>
         </w:rPr>
-        <w:footnoteReference w:id="6"/>
+        <w:footnoteReference w:id="7"/>
       </w:r>
       <w:r>
         <w:t xml:space="preserve"> </w:t>
@@ -41280,7 +41286,7 @@
         <w:rStyle w:val="PageNumber"/>
         <w:noProof/>
       </w:rPr>
-      <w:t>27</w:t>
+      <w:t>3</w:t>
     </w:r>
     <w:r>
       <w:rPr>
@@ -41374,6 +41380,24 @@
       <w:r>
         <w:t xml:space="preserve"> </w:t>
       </w:r>
+      <w:r>
+        <w:rPr>
+          <w:sz w:val="20"/>
+        </w:rPr>
+        <w:t xml:space="preserve">All examples are taken from </w:t>
+      </w:r>
+      <w:r>
+        <w:rPr>
+          <w:sz w:val="20"/>
+        </w:rPr>
+        <w:t>the KAIST corpus</w:t>
+      </w:r>
+      <w:r>
+        <w:rPr>
+          <w:sz w:val="20"/>
+        </w:rPr>
+        <w:t>.</w:t>
+      </w:r>
     </w:p>
   </w:footnote>
   <w:footnote w:id="3">
@@ -41390,24 +41414,6 @@
       <w:r>
         <w:t xml:space="preserve"> </w:t>
       </w:r>
-      <w:r>
-        <w:rPr>
-          <w:sz w:val="20"/>
-        </w:rPr>
-        <w:t>The order given in Wulff (2003) for Physical Defect and Color is used here, however Hetzron (1978)</w:t>
-      </w:r>
-      <w:r>
-        <w:rPr>
-          <w:sz w:val="20"/>
-        </w:rPr>
-        <w:t xml:space="preserve"> actually </w:t>
-      </w:r>
-      <w:r>
-        <w:rPr>
-          <w:sz w:val="20"/>
-        </w:rPr>
-        <w:t>argued for Color to precede Physical Defect, writing: ‘While colour is immediately observable, Physical Defect shows through deficient use or non-use of the expected physical equipment of living beings.’</w:t>
-      </w:r>
     </w:p>
   </w:footnote>
   <w:footnote w:id="4">
@@ -41428,6 +41434,40 @@
         <w:rPr>
           <w:sz w:val="20"/>
         </w:rPr>
+        <w:t>The order given in Wulff (2003) for Physical Defect and Color is used here, however Hetzron (1978)</w:t>
+      </w:r>
+      <w:r>
+        <w:rPr>
+          <w:sz w:val="20"/>
+        </w:rPr>
+        <w:t xml:space="preserve"> actually </w:t>
+      </w:r>
+      <w:r>
+        <w:rPr>
+          <w:sz w:val="20"/>
+        </w:rPr>
+        <w:t>argued for Color to precede Physical Defect, writing: ‘While colour is immediately observable, Physical Defect shows through deficient use or non-use of the expected physical equipment of living beings.’</w:t>
+      </w:r>
+    </w:p>
+  </w:footnote>
+  <w:footnote w:id="5">
+    <w:p>
+      <w:pPr>
+        <w:pStyle w:val="FootnoteText"/>
+      </w:pPr>
+      <w:r>
+        <w:rPr>
+          <w:rStyle w:val="FootnoteReference"/>
+        </w:rPr>
+        <w:footnoteRef/>
+      </w:r>
+      <w:r>
+        <w:t xml:space="preserve"> </w:t>
+      </w:r>
+      <w:r>
+        <w:rPr>
+          <w:sz w:val="20"/>
+        </w:rPr>
         <w:t xml:space="preserve">Alternatively, </w:t>
       </w:r>
       <w:r>
@@ -41474,7 +41514,7 @@
           <w:rStyle w:val="CommentReference"/>
           <w:sz w:val="20"/>
         </w:rPr>
-        <w:annotationRef/>
+        <w:t/>
       </w:r>
       <w:r>
         <w:rPr>
@@ -41499,7 +41539,7 @@
           <w:vanish/>
           <w:sz w:val="20"/>
         </w:rPr>
-        <w:annotationRef/>
+        <w:t/>
       </w:r>
       <w:r>
         <w:rPr>
@@ -41522,7 +41562,7 @@
           <w:vanish/>
           <w:sz w:val="20"/>
         </w:rPr>
-        <w:annotationRef/>
+        <w:t/>
       </w:r>
       <w:r>
         <w:rPr>
@@ -41541,7 +41581,7 @@
       </w:r>
     </w:p>
   </w:footnote>
-  <w:footnote w:id="5">
+  <w:footnote w:id="6">
     <w:p>
       <w:pPr>
         <w:tabs>
@@ -41623,7 +41663,7 @@
       </w:pPr>
     </w:p>
   </w:footnote>
-  <w:footnote w:id="6">
+  <w:footnote w:id="7">
     <w:p>
       <w:pPr>
         <w:ind w:firstLine="720"/>
@@ -43375,7 +43415,7 @@
 </file>
 
 <file path=customXml/itemProps1.xml><?xml version="1.0" encoding="utf-8"?>
-<ds:datastoreItem xmlns:ds="http://schemas.openxmlformats.org/officeDocument/2006/customXml" ds:itemID="{E5E2BEFD-2F8B-9642-B946-37B9C715C45B}">
+<ds:datastoreItem xmlns:ds="http://schemas.openxmlformats.org/officeDocument/2006/customXml" ds:itemID="{5FCF1457-F111-1047-A717-CBF1D076268A}">
   <ds:schemaRefs>
     <ds:schemaRef ds:uri="http://schemas.openxmlformats.org/officeDocument/2006/bibliography"/>
   </ds:schemaRefs>

</xml_diff>